<commit_message>
Add asynchrone doblicade operation
</commit_message>
<xml_diff>
--- a/STM32Develop/Шифры для связи с микроконтроллером.docx
+++ b/STM32Develop/Шифры для связи с микроконтроллером.docx
@@ -15,7 +15,21 @@
     </w:p>
     <w:p>
       <w:r>
-        <w:t xml:space="preserve">00000001 – </w:t>
+        <w:t xml:space="preserve">00000000 (0) – </w:t>
+      </w:r>
+      <w:r>
+        <w:t>Проверка зеркала: повторяет 4 байта на выходе</w:t>
+      </w:r>
+    </w:p>
+    <w:p>
+      <w:r>
+        <w:t>00000001</w:t>
+      </w:r>
+      <w:r>
+        <w:t xml:space="preserve"> (1)</w:t>
+      </w:r>
+      <w:r>
+        <w:t xml:space="preserve"> – </w:t>
       </w:r>
       <w:r>
         <w:rPr>
@@ -26,7 +40,13 @@
     </w:p>
     <w:p>
       <w:r>
-        <w:t xml:space="preserve">00000010 – </w:t>
+        <w:t>00000010</w:t>
+      </w:r>
+      <w:r>
+        <w:t xml:space="preserve"> (2)</w:t>
+      </w:r>
+      <w:r>
+        <w:t xml:space="preserve"> – </w:t>
       </w:r>
       <w:r>
         <w:t>конвертация в непрерывном режиме</w:t>
@@ -37,17 +57,35 @@
     </w:p>
     <w:p>
       <w:r>
-        <w:t>00000011 – конвертация 1 раз</w:t>
+        <w:t>00000011</w:t>
+      </w:r>
+      <w:r>
+        <w:t xml:space="preserve"> (3)</w:t>
+      </w:r>
+      <w:r>
+        <w:t xml:space="preserve"> – конвертация 1 раз</w:t>
       </w:r>
     </w:p>
     <w:p>
       <w:r>
-        <w:t>00000100 – калибровка внутреннего смещения АЦП</w:t>
+        <w:t>00000100</w:t>
+      </w:r>
+      <w:r>
+        <w:t xml:space="preserve"> (4)</w:t>
+      </w:r>
+      <w:r>
+        <w:t xml:space="preserve"> – калибровка внутреннего смещения АЦП</w:t>
       </w:r>
     </w:p>
     <w:p>
       <w:r>
-        <w:t xml:space="preserve">00000101 – </w:t>
+        <w:t xml:space="preserve">00000101 </w:t>
+      </w:r>
+      <w:r>
+        <w:t xml:space="preserve">(5) </w:t>
+      </w:r>
+      <w:r>
+        <w:t xml:space="preserve">– </w:t>
       </w:r>
       <w:r>
         <w:t>калибровка с внешней цепью (сделать КЗ)</w:t>
@@ -55,12 +93,24 @@
     </w:p>
     <w:p>
       <w:r>
-        <w:t>00000110 – калибровка масштаба</w:t>
+        <w:t xml:space="preserve">00000110 </w:t>
+      </w:r>
+      <w:r>
+        <w:t xml:space="preserve">(6) </w:t>
+      </w:r>
+      <w:r>
+        <w:t>– калибровка масштаба</w:t>
       </w:r>
     </w:p>
     <w:p>
       <w:r>
-        <w:t xml:space="preserve">00000111 – Выбрать вход байтом </w:t>
+        <w:t xml:space="preserve">00000111 </w:t>
+      </w:r>
+      <w:r>
+        <w:t xml:space="preserve">(7) </w:t>
+      </w:r>
+      <w:r>
+        <w:t xml:space="preserve">– Выбрать вход байтом </w:t>
       </w:r>
       <w:r>
         <w:rPr>
@@ -98,17 +148,35 @@
     </w:p>
     <w:p>
       <w:r>
-        <w:t>00001000 – узнать все свойства по таблице свойств</w:t>
+        <w:t xml:space="preserve">00001000 </w:t>
+      </w:r>
+      <w:r>
+        <w:t xml:space="preserve">(8) </w:t>
+      </w:r>
+      <w:r>
+        <w:t>– узнать все свойства по таблице свойств</w:t>
       </w:r>
     </w:p>
     <w:p>
       <w:r>
-        <w:t>00001001 – узнать конкретное свойство по таблице (следующий байт - номер)</w:t>
+        <w:t xml:space="preserve">00001001 </w:t>
+      </w:r>
+      <w:r>
+        <w:t xml:space="preserve">(9) </w:t>
+      </w:r>
+      <w:r>
+        <w:t>– узнать конкретное свойство по таблице (следующий байт - номер)</w:t>
       </w:r>
     </w:p>
     <w:p>
       <w:r>
-        <w:t>00001010 – установить свойство (</w:t>
+        <w:t xml:space="preserve">00001010 </w:t>
+      </w:r>
+      <w:r>
+        <w:t xml:space="preserve">(10) </w:t>
+      </w:r>
+      <w:r>
+        <w:t>– установить свойство (</w:t>
       </w:r>
       <w:r>
         <w:t>последние</w:t>
@@ -119,7 +187,13 @@
     </w:p>
     <w:p>
       <w:r>
-        <w:t xml:space="preserve">00001011 – </w:t>
+        <w:t xml:space="preserve">00001011 </w:t>
+      </w:r>
+      <w:r>
+        <w:t xml:space="preserve">(11) </w:t>
+      </w:r>
+      <w:r>
+        <w:t xml:space="preserve">– </w:t>
       </w:r>
       <w:r>
         <w:t>Стоп измерения или монохроматор</w:t>
@@ -130,6 +204,9 @@
         <w:t xml:space="preserve">00001100 </w:t>
       </w:r>
       <w:r>
+        <w:t xml:space="preserve">(12) </w:t>
+      </w:r>
+      <w:r>
         <w:t>–</w:t>
       </w:r>
       <w:r>
@@ -147,7 +224,13 @@
     </w:p>
     <w:p>
       <w:r>
-        <w:t xml:space="preserve">00001101 – </w:t>
+        <w:t xml:space="preserve">00001101 </w:t>
+      </w:r>
+      <w:r>
+        <w:t xml:space="preserve">(13) </w:t>
+      </w:r>
+      <w:r>
+        <w:t xml:space="preserve">– </w:t>
       </w:r>
       <w:r>
         <w:t>Перемотка вперёд монохроматора</w:t>
@@ -155,22 +238,25 @@
     </w:p>
     <w:p>
       <w:r>
-        <w:t xml:space="preserve">00001110 – Перемотка назад монохроматора на сколько он последний раз шёл вперёд. Но не более </w:t>
-      </w:r>
-      <w:r>
-        <w:rPr>
-          <w:lang w:val="en-US"/>
-        </w:rPr>
-        <w:t xml:space="preserve">596 </w:t>
-      </w:r>
-      <w:r>
-        <w:t xml:space="preserve">часов </w:t>
-      </w:r>
-      <w:r>
-        <w:t>=</w:t>
+        <w:t xml:space="preserve">00001110 </w:t>
+      </w:r>
+      <w:r>
+        <w:t xml:space="preserve">(14) </w:t>
       </w:r>
       <w:bookmarkStart w:id="0" w:name="_GoBack"/>
       <w:bookmarkEnd w:id="0"/>
+      <w:r>
+        <w:t xml:space="preserve">– Перемотка назад монохроматора на сколько он последний раз шёл вперёд. Но не более </w:t>
+      </w:r>
+      <w:r>
+        <w:t xml:space="preserve">596 </w:t>
+      </w:r>
+      <w:r>
+        <w:t xml:space="preserve">часов </w:t>
+      </w:r>
+      <w:r>
+        <w:t>=</w:t>
+      </w:r>
       <w:r>
         <w:t>)</w:t>
       </w:r>
@@ -556,6 +642,7 @@
           </w:p>
           <w:p>
             <w:r>
+              <w:lastRenderedPageBreak/>
               <w:t>Остальное – не доступно</w:t>
             </w:r>
           </w:p>
@@ -2235,6 +2322,7 @@
               <w:rPr>
                 <w:lang w:val="en-US"/>
               </w:rPr>
+              <w:lastRenderedPageBreak/>
               <w:t>1010 – 2400</w:t>
             </w:r>
           </w:p>
@@ -2261,7 +2349,6 @@
               <w:rPr>
                 <w:lang w:val="en-US"/>
               </w:rPr>
-              <w:lastRenderedPageBreak/>
               <w:t>1100 – 7200</w:t>
             </w:r>
           </w:p>
@@ -3287,6 +3374,7 @@
               <w:rPr>
                 <w:lang w:val="en-US"/>
               </w:rPr>
+              <w:lastRenderedPageBreak/>
               <w:t xml:space="preserve">100 – </w:t>
             </w:r>
             <w:r>
@@ -4086,6 +4174,7 @@
           </w:p>
           <w:p>
             <w:r>
+              <w:lastRenderedPageBreak/>
               <w:t>10101 – 2,375</w:t>
             </w:r>
           </w:p>
@@ -4106,7 +4195,6 @@
           </w:p>
           <w:p>
             <w:r>
-              <w:lastRenderedPageBreak/>
               <w:t>11001 – 0,5</w:t>
             </w:r>
           </w:p>
@@ -5308,7 +5396,7 @@
 </file>
 
 <file path=customXml/itemProps1.xml><?xml version="1.0" encoding="utf-8"?>
-<ds:datastoreItem xmlns:ds="http://schemas.openxmlformats.org/officeDocument/2006/customXml" ds:itemID="{BD75B9F7-A46B-4342-967B-FC75887C7DEE}">
+<ds:datastoreItem xmlns:ds="http://schemas.openxmlformats.org/officeDocument/2006/customXml" ds:itemID="{EE22B6CA-6AD8-40C4-92D1-0A7521363259}">
   <ds:schemaRefs>
     <ds:schemaRef ds:uri="http://schemas.openxmlformats.org/officeDocument/2006/bibliography"/>
   </ds:schemaRefs>

</xml_diff>

<commit_message>
Refactoring ViewModel amd ADCLibrary. Add Calibration time in ADC ohne start or stop monochrome
</commit_message>
<xml_diff>
--- a/STM32Develop/Шифры для связи с микроконтроллером.docx
+++ b/STM32Develop/Шифры для связи с микроконтроллером.docx
@@ -39,11 +39,6 @@
       </w:r>
     </w:p>
     <w:p>
-      <w:pPr>
-        <w:rPr>
-          <w:lang w:val="en-US"/>
-        </w:rPr>
-      </w:pPr>
       <w:r>
         <w:t>00000010</w:t>
       </w:r>
@@ -229,62 +224,85 @@
     </w:p>
     <w:p>
       <w:r>
-        <w:t xml:space="preserve">00001101 </w:t>
-      </w:r>
-      <w:r>
-        <w:t xml:space="preserve">(13) </w:t>
-      </w:r>
-      <w:r>
-        <w:t>–</w:t>
-      </w:r>
-      <w:r>
-        <w:t xml:space="preserve"> </w:t>
-      </w:r>
-      <w:r>
-        <w:t>Стоп монохроматор</w:t>
-      </w:r>
-      <w:r>
-        <w:t xml:space="preserve"> </w:t>
-      </w:r>
-      <w:r>
-        <w:t>и запомнить промежуток</w:t>
-      </w:r>
+        <w:t>00001101 (13) – Установка времени</w:t>
+      </w:r>
+      <w:bookmarkStart w:id="0" w:name="_GoBack"/>
+      <w:bookmarkEnd w:id="0"/>
     </w:p>
     <w:p>
       <w:r>
-        <w:t xml:space="preserve">00001110 (14) – Перемотка </w:t>
-      </w:r>
-      <w:r>
-        <w:t>вперёд</w:t>
-      </w:r>
-      <w:r>
-        <w:t xml:space="preserve"> монохроматора </w:t>
-      </w:r>
-      <w:r>
-        <w:t>по времени от предыдущего включения и выключения</w:t>
-      </w:r>
-      <w:r>
-        <w:t xml:space="preserve">. Но не более </w:t>
-      </w:r>
-      <w:r>
-        <w:t xml:space="preserve">596 </w:t>
-      </w:r>
-      <w:r>
-        <w:t>часов =)</w:t>
+        <w:t>000011</w:t>
+      </w:r>
+      <w:r>
+        <w:t>10</w:t>
+      </w:r>
+      <w:r>
+        <w:t xml:space="preserve"> </w:t>
+      </w:r>
+      <w:r>
+        <w:t>(1</w:t>
+      </w:r>
+      <w:r>
+        <w:t>4</w:t>
+      </w:r>
+      <w:r>
+        <w:t xml:space="preserve">) </w:t>
+      </w:r>
+      <w:r>
+        <w:t>–</w:t>
+      </w:r>
+      <w:r>
+        <w:t xml:space="preserve"> </w:t>
+      </w:r>
+      <w:r>
+        <w:t>Стоп монохроматор</w:t>
+      </w:r>
+      <w:r>
+        <w:t xml:space="preserve"> </w:t>
+      </w:r>
+      <w:r>
+        <w:t>и запомнить промежуток</w:t>
       </w:r>
     </w:p>
     <w:p>
       <w:r>
-        <w:t xml:space="preserve">00001110 </w:t>
+        <w:t>0000111</w:t>
+      </w:r>
+      <w:r>
+        <w:t>1</w:t>
+      </w:r>
+      <w:r>
+        <w:t xml:space="preserve"> (1</w:t>
+      </w:r>
+      <w:r>
+        <w:t>5</w:t>
+      </w:r>
+      <w:r>
+        <w:t xml:space="preserve">) – Перемотка вперёд монохроматора по времени от предыдущего включения и выключения. Но не более </w:t>
+      </w:r>
+      <w:r>
+        <w:t xml:space="preserve">596 </w:t>
+      </w:r>
+      <w:r>
+        <w:t>часов =)</w:t>
+      </w:r>
+    </w:p>
+    <w:p>
+      <w:r>
+        <w:t>000</w:t>
+      </w:r>
+      <w:r>
+        <w:t>10000</w:t>
+      </w:r>
+      <w:r>
+        <w:t xml:space="preserve"> </w:t>
       </w:r>
       <w:r>
         <w:t>(1</w:t>
       </w:r>
       <w:r>
-        <w:t>5</w:t>
-      </w:r>
-      <w:bookmarkStart w:id="0" w:name="_GoBack"/>
-      <w:bookmarkEnd w:id="0"/>
+        <w:t>6</w:t>
+      </w:r>
       <w:r>
         <w:t xml:space="preserve">) </w:t>
       </w:r>
@@ -292,13 +310,7 @@
         <w:t xml:space="preserve">– </w:t>
       </w:r>
       <w:r>
-        <w:t xml:space="preserve">Перемотка </w:t>
-      </w:r>
-      <w:r>
-        <w:t>назад</w:t>
-      </w:r>
-      <w:r>
-        <w:t xml:space="preserve"> монохроматора по времени от предыдущего включения и выключения. Но не более </w:t>
+        <w:t xml:space="preserve">Перемотка назад монохроматора по времени от предыдущего включения и выключения. Но не более </w:t>
       </w:r>
       <w:r>
         <w:t xml:space="preserve">596 </w:t>
@@ -659,6 +671,7 @@
           </w:p>
           <w:p>
             <w:r>
+              <w:lastRenderedPageBreak/>
               <w:t>0110 – 278</w:t>
             </w:r>
           </w:p>
@@ -669,7 +682,6 @@
           </w:p>
           <w:p>
             <w:r>
-              <w:lastRenderedPageBreak/>
               <w:t>1000 – 1,1 мс</w:t>
             </w:r>
           </w:p>
@@ -2291,6 +2303,7 @@
               <w:rPr>
                 <w:lang w:val="en-US"/>
               </w:rPr>
+              <w:lastRenderedPageBreak/>
               <w:t>0100 – 20 (.)</w:t>
             </w:r>
           </w:p>
@@ -2317,7 +2330,6 @@
               <w:rPr>
                 <w:lang w:val="en-US"/>
               </w:rPr>
-              <w:lastRenderedPageBreak/>
               <w:t>0110 – 60</w:t>
             </w:r>
           </w:p>
@@ -3275,6 +3287,7 @@
           </w:tcPr>
           <w:p>
             <w:r>
+              <w:lastRenderedPageBreak/>
               <w:t>21</w:t>
             </w:r>
           </w:p>
@@ -3376,7 +3389,6 @@
           </w:p>
           <w:p>
             <w:r>
-              <w:lastRenderedPageBreak/>
               <w:t xml:space="preserve">001 – </w:t>
             </w:r>
             <w:r>
@@ -3443,7 +3455,6 @@
           </w:tcPr>
           <w:p>
             <w:r>
-              <w:lastRenderedPageBreak/>
               <w:t>22</w:t>
             </w:r>
           </w:p>
@@ -4196,6 +4207,7 @@
           </w:p>
           <w:p>
             <w:r>
+              <w:lastRenderedPageBreak/>
               <w:t>00000 – 2,5</w:t>
             </w:r>
           </w:p>
@@ -4206,7 +4218,6 @@
           </w:p>
           <w:p>
             <w:r>
-              <w:lastRenderedPageBreak/>
               <w:t>10010 – 2,484375</w:t>
             </w:r>
           </w:p>
@@ -5443,7 +5454,7 @@
 </file>
 
 <file path=customXml/itemProps1.xml><?xml version="1.0" encoding="utf-8"?>
-<ds:datastoreItem xmlns:ds="http://schemas.openxmlformats.org/officeDocument/2006/customXml" ds:itemID="{535B839F-F88F-4E78-B175-286258B16E6E}">
+<ds:datastoreItem xmlns:ds="http://schemas.openxmlformats.org/officeDocument/2006/customXml" ds:itemID="{B64A1810-F8B6-4869-B694-61A44255D7A0}">
   <ds:schemaRefs>
     <ds:schemaRef ds:uri="http://schemas.openxmlformats.org/officeDocument/2006/bibliography"/>
   </ds:schemaRefs>

</xml_diff>

<commit_message>
Add run and rewind command by timer inside
</commit_message>
<xml_diff>
--- a/STM32Develop/Шифры для связи с микроконтроллером.docx
+++ b/STM32Develop/Шифры для связи с микроконтроллером.docx
@@ -115,12 +115,14 @@
       <w:r>
         <w:t xml:space="preserve">– Выбрать вход байтом </w:t>
       </w:r>
+      <w:proofErr w:type="spellStart"/>
       <w:r>
         <w:rPr>
           <w:lang w:val="en-US"/>
         </w:rPr>
         <w:t>xxxxxxxn</w:t>
       </w:r>
+      <w:proofErr w:type="spellEnd"/>
       <w:r>
         <w:t xml:space="preserve"> </w:t>
       </w:r>
@@ -226,104 +228,114 @@
       <w:r>
         <w:t>00001101 (13) – Установка времени</w:t>
       </w:r>
+    </w:p>
+    <w:p>
+      <w:r>
+        <w:t>000011</w:t>
+      </w:r>
+      <w:r>
+        <w:t>10</w:t>
+      </w:r>
+      <w:r>
+        <w:t xml:space="preserve"> </w:t>
+      </w:r>
+      <w:r>
+        <w:t>(1</w:t>
+      </w:r>
+      <w:r>
+        <w:t>4</w:t>
+      </w:r>
+      <w:r>
+        <w:t xml:space="preserve">) </w:t>
+      </w:r>
+      <w:r>
+        <w:t>–</w:t>
+      </w:r>
+      <w:r>
+        <w:t xml:space="preserve"> </w:t>
+      </w:r>
+      <w:r>
+        <w:t>Стоп монохроматор</w:t>
+      </w:r>
+      <w:r>
+        <w:t xml:space="preserve"> </w:t>
+      </w:r>
+      <w:r>
+        <w:t>и запомнить промежуток</w:t>
+      </w:r>
+      <w:r>
+        <w:t xml:space="preserve">. </w:t>
+      </w:r>
+      <w:r>
+        <w:t>Промежуток передаётся 4 байтами назад</w:t>
+      </w:r>
+    </w:p>
+    <w:p>
+      <w:r>
+        <w:t>0000111</w:t>
+      </w:r>
+      <w:r>
+        <w:t>1</w:t>
+      </w:r>
+      <w:r>
+        <w:t xml:space="preserve"> (1</w:t>
+      </w:r>
+      <w:r>
+        <w:t>5</w:t>
+      </w:r>
+      <w:r>
+        <w:t xml:space="preserve">) – Перемотка вперёд монохроматора по времени от предыдущего включения и выключения. Но не более </w:t>
+      </w:r>
+      <w:r>
+        <w:t xml:space="preserve">596 </w:t>
+      </w:r>
+      <w:r>
+        <w:t>часов =)</w:t>
+      </w:r>
+    </w:p>
+    <w:p>
+      <w:r>
+        <w:t>000</w:t>
+      </w:r>
+      <w:r>
+        <w:t>10000</w:t>
+      </w:r>
+      <w:r>
+        <w:t xml:space="preserve"> </w:t>
+      </w:r>
+      <w:r>
+        <w:t>(1</w:t>
+      </w:r>
+      <w:r>
+        <w:t>6</w:t>
+      </w:r>
+      <w:r>
+        <w:t xml:space="preserve">) </w:t>
+      </w:r>
+      <w:r>
+        <w:t xml:space="preserve">– </w:t>
+      </w:r>
+      <w:r>
+        <w:t xml:space="preserve">Перемотка назад монохроматора по времени от предыдущего включения и выключения. Но не более </w:t>
+      </w:r>
+      <w:r>
+        <w:t xml:space="preserve">596 </w:t>
+      </w:r>
+      <w:r>
+        <w:t>часов =)</w:t>
+      </w:r>
+    </w:p>
+    <w:p>
+      <w:r>
+        <w:t>00010001(17) – Узнать промежуток времени</w:t>
+      </w:r>
+    </w:p>
+    <w:p>
+      <w:r>
+        <w:t>Таблица свойств:</w:t>
+      </w:r>
       <w:bookmarkStart w:id="0" w:name="_GoBack"/>
       <w:bookmarkEnd w:id="0"/>
-    </w:p>
-    <w:p>
-      <w:r>
-        <w:t>000011</w:t>
-      </w:r>
-      <w:r>
-        <w:t>10</w:t>
-      </w:r>
-      <w:r>
-        <w:t xml:space="preserve"> </w:t>
-      </w:r>
-      <w:r>
-        <w:t>(1</w:t>
-      </w:r>
-      <w:r>
-        <w:t>4</w:t>
-      </w:r>
-      <w:r>
-        <w:t xml:space="preserve">) </w:t>
-      </w:r>
-      <w:r>
-        <w:t>–</w:t>
-      </w:r>
-      <w:r>
-        <w:t xml:space="preserve"> </w:t>
-      </w:r>
-      <w:r>
-        <w:t>Стоп монохроматор</w:t>
-      </w:r>
-      <w:r>
-        <w:t xml:space="preserve"> </w:t>
-      </w:r>
-      <w:r>
-        <w:t>и запомнить промежуток</w:t>
-      </w:r>
-    </w:p>
-    <w:p>
-      <w:r>
-        <w:t>0000111</w:t>
-      </w:r>
-      <w:r>
-        <w:t>1</w:t>
-      </w:r>
-      <w:r>
-        <w:t xml:space="preserve"> (1</w:t>
-      </w:r>
-      <w:r>
-        <w:t>5</w:t>
-      </w:r>
-      <w:r>
-        <w:t xml:space="preserve">) – Перемотка вперёд монохроматора по времени от предыдущего включения и выключения. Но не более </w:t>
-      </w:r>
-      <w:r>
-        <w:t xml:space="preserve">596 </w:t>
-      </w:r>
-      <w:r>
-        <w:t>часов =)</w:t>
-      </w:r>
-    </w:p>
-    <w:p>
-      <w:r>
-        <w:t>000</w:t>
-      </w:r>
-      <w:r>
-        <w:t>10000</w:t>
-      </w:r>
-      <w:r>
-        <w:t xml:space="preserve"> </w:t>
-      </w:r>
-      <w:r>
-        <w:t>(1</w:t>
-      </w:r>
-      <w:r>
-        <w:t>6</w:t>
-      </w:r>
-      <w:r>
-        <w:t xml:space="preserve">) </w:t>
-      </w:r>
-      <w:r>
-        <w:t xml:space="preserve">– </w:t>
-      </w:r>
-      <w:r>
-        <w:t xml:space="preserve">Перемотка назад монохроматора по времени от предыдущего включения и выключения. Но не более </w:t>
-      </w:r>
-      <w:r>
-        <w:t xml:space="preserve">596 </w:t>
-      </w:r>
-      <w:r>
-        <w:t>часов =)</w:t>
-      </w:r>
-    </w:p>
-    <w:p/>
-    <w:p>
-      <w:r>
-        <w:t>Таблица свойств:</w:t>
-      </w:r>
     </w:p>
     <w:p/>
     <w:tbl>
@@ -666,12 +678,12 @@
           </w:p>
           <w:p>
             <w:r>
+              <w:lastRenderedPageBreak/>
               <w:t>0101 – 139</w:t>
             </w:r>
           </w:p>
           <w:p>
             <w:r>
-              <w:lastRenderedPageBreak/>
               <w:t>0110 – 278</w:t>
             </w:r>
           </w:p>
@@ -682,8 +694,13 @@
           </w:p>
           <w:p>
             <w:r>
-              <w:t>1000 – 1,1 мс</w:t>
-            </w:r>
+              <w:t xml:space="preserve">1000 – 1,1 </w:t>
+            </w:r>
+            <w:proofErr w:type="spellStart"/>
+            <w:r>
+              <w:t>мс</w:t>
+            </w:r>
+            <w:proofErr w:type="spellEnd"/>
           </w:p>
           <w:p>
             <w:r>
@@ -1005,14 +1022,27 @@
             <w:r>
               <w:t>/</w:t>
             </w:r>
-            <w:r>
-              <w:t>отлючить опорный сигнал</w:t>
+            <w:proofErr w:type="spellStart"/>
+            <w:r>
+              <w:t>отлючить</w:t>
+            </w:r>
+            <w:proofErr w:type="spellEnd"/>
+            <w:r>
+              <w:t xml:space="preserve"> опорный сигнал</w:t>
             </w:r>
             <w:r>
               <w:t xml:space="preserve"> </w:t>
             </w:r>
             <w:r>
-              <w:t xml:space="preserve">на пин </w:t>
+              <w:t xml:space="preserve">на </w:t>
+            </w:r>
+            <w:proofErr w:type="spellStart"/>
+            <w:r>
+              <w:t>пин</w:t>
+            </w:r>
+            <w:proofErr w:type="spellEnd"/>
+            <w:r>
+              <w:t xml:space="preserve"> </w:t>
             </w:r>
             <w:r>
               <w:rPr>
@@ -1143,7 +1173,15 @@
               <w:t xml:space="preserve"> </w:t>
             </w:r>
             <w:r>
-              <w:t>на пин (</w:t>
+              <w:t xml:space="preserve">на </w:t>
+            </w:r>
+            <w:proofErr w:type="spellStart"/>
+            <w:r>
+              <w:t>пин</w:t>
+            </w:r>
+            <w:proofErr w:type="spellEnd"/>
+            <w:r>
+              <w:t xml:space="preserve"> (</w:t>
             </w:r>
             <w:r>
               <w:rPr>
@@ -1336,9 +1374,11 @@
               </w:rPr>
               <w:t xml:space="preserve">01 – </w:t>
             </w:r>
+            <w:proofErr w:type="spellStart"/>
             <w:r>
               <w:t>Чексумму</w:t>
             </w:r>
+            <w:proofErr w:type="spellEnd"/>
             <w:r>
               <w:rPr>
                 <w:lang w:val="en-US"/>
@@ -1388,9 +1428,11 @@
               </w:rPr>
               <w:t xml:space="preserve">10 – </w:t>
             </w:r>
+            <w:proofErr w:type="spellStart"/>
             <w:r>
               <w:t>Чексумму</w:t>
             </w:r>
+            <w:proofErr w:type="spellEnd"/>
             <w:r>
               <w:rPr>
                 <w:lang w:val="en-US"/>
@@ -1501,9 +1543,11 @@
               </w:rPr>
               <w:t xml:space="preserve">0 – </w:t>
             </w:r>
+            <w:proofErr w:type="spellStart"/>
             <w:r>
               <w:t>отлючить</w:t>
             </w:r>
+            <w:proofErr w:type="spellEnd"/>
           </w:p>
           <w:p>
             <w:r>
@@ -1606,9 +1650,11 @@
               </w:rPr>
               <w:t xml:space="preserve">0 – </w:t>
             </w:r>
+            <w:proofErr w:type="spellStart"/>
             <w:r>
               <w:t>отлючить</w:t>
             </w:r>
+            <w:proofErr w:type="spellEnd"/>
           </w:p>
           <w:p>
             <w:r>
@@ -1782,8 +1828,13 @@
             <w:tcW w:w="2088" w:type="dxa"/>
           </w:tcPr>
           <w:p>
-            <w:r>
-              <w:t>Подтягиваюшие резисторы к каналам</w:t>
+            <w:proofErr w:type="spellStart"/>
+            <w:r>
+              <w:t>Подтягиваюшие</w:t>
+            </w:r>
+            <w:proofErr w:type="spellEnd"/>
+            <w:r>
+              <w:t xml:space="preserve"> резисторы к каналам</w:t>
             </w:r>
             <w:r>
               <w:t xml:space="preserve"> (</w:t>
@@ -2290,6 +2341,7 @@
               <w:rPr>
                 <w:lang w:val="en-US"/>
               </w:rPr>
+              <w:lastRenderedPageBreak/>
               <w:t>0011 – 16.6</w:t>
             </w:r>
           </w:p>
@@ -2303,7 +2355,6 @@
               <w:rPr>
                 <w:lang w:val="en-US"/>
               </w:rPr>
-              <w:lastRenderedPageBreak/>
               <w:t>0100 – 20 (.)</w:t>
             </w:r>
           </w:p>
@@ -3439,11 +3490,19 @@
             <w:r>
               <w:t xml:space="preserve">Встроенный сигнал </w:t>
             </w:r>
-            <w:r>
-              <w:rPr>
-                <w:lang w:val="en-US"/>
-              </w:rPr>
-              <w:t>Vavss (.)</w:t>
+            <w:proofErr w:type="spellStart"/>
+            <w:r>
+              <w:rPr>
+                <w:lang w:val="en-US"/>
+              </w:rPr>
+              <w:t>Vavss</w:t>
+            </w:r>
+            <w:proofErr w:type="spellEnd"/>
+            <w:r>
+              <w:rPr>
+                <w:lang w:val="en-US"/>
+              </w:rPr>
+              <w:t xml:space="preserve"> (.)</w:t>
             </w:r>
           </w:p>
         </w:tc>
@@ -3603,11 +3662,19 @@
             <w:r>
               <w:t xml:space="preserve">Встроенный сигнал </w:t>
             </w:r>
-            <w:r>
-              <w:rPr>
-                <w:lang w:val="en-US"/>
-              </w:rPr>
-              <w:t>Vavdd (.)</w:t>
+            <w:proofErr w:type="spellStart"/>
+            <w:r>
+              <w:rPr>
+                <w:lang w:val="en-US"/>
+              </w:rPr>
+              <w:t>Vavdd</w:t>
+            </w:r>
+            <w:proofErr w:type="spellEnd"/>
+            <w:r>
+              <w:rPr>
+                <w:lang w:val="en-US"/>
+              </w:rPr>
+              <w:t xml:space="preserve"> (.)</w:t>
             </w:r>
           </w:p>
         </w:tc>
@@ -5454,7 +5521,7 @@
 </file>
 
 <file path=customXml/itemProps1.xml><?xml version="1.0" encoding="utf-8"?>
-<ds:datastoreItem xmlns:ds="http://schemas.openxmlformats.org/officeDocument/2006/customXml" ds:itemID="{B64A1810-F8B6-4869-B694-61A44255D7A0}">
+<ds:datastoreItem xmlns:ds="http://schemas.openxmlformats.org/officeDocument/2006/customXml" ds:itemID="{B62F5E5B-3456-4EF6-8590-D41F4150ACD2}">
   <ds:schemaRefs>
     <ds:schemaRef ds:uri="http://schemas.openxmlformats.org/officeDocument/2006/bibliography"/>
   </ds:schemaRefs>

</xml_diff>